<commit_message>
Liten oppdatering i L1_TODO.docx
</commit_message>
<xml_diff>
--- a/Documentation/L1_TODO.docx
+++ b/Documentation/L1_TODO.docx
@@ -3,24 +3,40 @@
 <w:document xmlns:wpc="http://schemas.microsoft.com/office/word/2010/wordprocessingCanvas" xmlns:cx="http://schemas.microsoft.com/office/drawing/2014/chartex" xmlns:cx1="http://schemas.microsoft.com/office/drawing/2015/9/8/chartex" xmlns:cx2="http://schemas.microsoft.com/office/drawing/2015/10/21/chartex" xmlns:cx3="http://schemas.microsoft.com/office/drawing/2016/5/9/chartex" xmlns:cx4="http://schemas.microsoft.com/office/drawing/2016/5/10/chartex" xmlns:cx5="http://schemas.microsoft.com/office/drawing/2016/5/11/chartex" xmlns:cx6="http://schemas.microsoft.com/office/drawing/2016/5/12/chartex" xmlns:cx7="http://schemas.microsoft.com/office/drawing/2016/5/13/chartex" xmlns:cx8="http://schemas.microsoft.com/office/drawing/2016/5/14/chartex" xmlns:mc="http://schemas.openxmlformats.org/markup-compatibility/2006" xmlns:aink="http://schemas.microsoft.com/office/drawing/2016/ink" xmlns:am3d="http://schemas.microsoft.com/office/drawing/2017/model3d" xmlns:o="urn:schemas-microsoft-com:office:office" xmlns:r="http://schemas.openxmlformats.org/officeDocument/2006/relationships" xmlns:m="http://schemas.openxmlformats.org/officeDocument/2006/math" xmlns:v="urn:schemas-microsoft-com:vml" xmlns:wp14="http://schemas.microsoft.com/office/word/2010/wordprocessingDrawing" xmlns:wp="http://schemas.openxmlformats.org/drawingml/2006/wordprocessingDrawing" xmlns:w10="urn:schemas-microsoft-com:office:word" xmlns:w="http://schemas.openxmlformats.org/wordprocessingml/2006/main" xmlns:w14="http://schemas.microsoft.com/office/word/2010/wordml" xmlns:w15="http://schemas.microsoft.com/office/word/2012/wordml" xmlns:w16cid="http://schemas.microsoft.com/office/word/2016/wordml/cid" xmlns:w16se="http://schemas.microsoft.com/office/word/2015/wordml/symex" xmlns:wpg="http://schemas.microsoft.com/office/word/2010/wordprocessingGroup" xmlns:wpi="http://schemas.microsoft.com/office/word/2010/wordprocessingInk" xmlns:wne="http://schemas.microsoft.com/office/word/2006/wordml" xmlns:wps="http://schemas.microsoft.com/office/word/2010/wordprocessingShape" mc:Ignorable="w14 w15 w16se w16cid wp14">
   <w:body>
     <w:p>
-      <w:r>
+      <w:pPr>
+        <w:rPr>
+          <w:rFonts w:ascii="Arial" w:hAnsi="Arial" w:cs="Arial"/>
+        </w:rPr>
+      </w:pPr>
+      <w:r>
+        <w:rPr>
+          <w:rFonts w:ascii="Arial" w:hAnsi="Arial" w:cs="Arial"/>
+        </w:rPr>
         <w:t>L</w:t>
       </w:r>
       <w:r>
+        <w:rPr>
+          <w:rFonts w:ascii="Arial" w:hAnsi="Arial" w:cs="Arial"/>
+        </w:rPr>
         <w:t>1</w:t>
       </w:r>
       <w:r>
+        <w:rPr>
+          <w:rFonts w:ascii="Arial" w:hAnsi="Arial" w:cs="Arial"/>
+        </w:rPr>
         <w:t xml:space="preserve"> TODO:</w:t>
       </w:r>
     </w:p>
     <w:p>
       <w:pPr>
         <w:rPr>
+          <w:rFonts w:ascii="Arial" w:hAnsi="Arial" w:cs="Arial"/>
           <w:b/>
         </w:rPr>
       </w:pPr>
       <w:r>
         <w:rPr>
+          <w:rFonts w:ascii="Arial" w:hAnsi="Arial" w:cs="Arial"/>
           <w:b/>
         </w:rPr>
         <w:t>Evalueringskriterier:</w:t>
@@ -33,8 +49,14 @@
           <w:ilvl w:val="0"/>
           <w:numId w:val="7"/>
         </w:numPr>
-      </w:pPr>
-      <w:r>
+        <w:rPr>
+          <w:rFonts w:ascii="Arial" w:hAnsi="Arial" w:cs="Arial"/>
+        </w:rPr>
+      </w:pPr>
+      <w:r>
+        <w:rPr>
+          <w:rFonts w:ascii="Arial" w:hAnsi="Arial" w:cs="Arial"/>
+        </w:rPr>
         <w:t>Evne til å tilpasse utviklingsprosess til oppgave og tilgjengelige ressurser</w:t>
       </w:r>
     </w:p>
@@ -45,8 +67,14 @@
           <w:ilvl w:val="0"/>
           <w:numId w:val="7"/>
         </w:numPr>
-      </w:pPr>
-      <w:r>
+        <w:rPr>
+          <w:rFonts w:ascii="Arial" w:hAnsi="Arial" w:cs="Arial"/>
+        </w:rPr>
+      </w:pPr>
+      <w:r>
+        <w:rPr>
+          <w:rFonts w:ascii="Arial" w:hAnsi="Arial" w:cs="Arial"/>
+        </w:rPr>
         <w:t>Evne til å beskrive konkret innhold i releaseplan</w:t>
       </w:r>
     </w:p>
@@ -57,32 +85,48 @@
           <w:ilvl w:val="0"/>
           <w:numId w:val="7"/>
         </w:numPr>
-      </w:pPr>
-      <w:r>
+        <w:rPr>
+          <w:rFonts w:ascii="Arial" w:hAnsi="Arial" w:cs="Arial"/>
+        </w:rPr>
+      </w:pPr>
+      <w:r>
+        <w:rPr>
+          <w:rFonts w:ascii="Arial" w:hAnsi="Arial" w:cs="Arial"/>
+        </w:rPr>
         <w:t>Evne til å beskrive konkret hvordan produktet skal testes</w:t>
       </w:r>
     </w:p>
-    <w:p/>
-    <w:p>
-      <w:pPr>
-        <w:rPr>
+    <w:p>
+      <w:pPr>
+        <w:rPr>
+          <w:rFonts w:ascii="Arial" w:hAnsi="Arial" w:cs="Arial"/>
+        </w:rPr>
+      </w:pPr>
+    </w:p>
+    <w:p>
+      <w:pPr>
+        <w:rPr>
+          <w:rFonts w:ascii="Arial" w:hAnsi="Arial" w:cs="Arial"/>
           <w:b/>
         </w:rPr>
       </w:pPr>
       <w:r>
         <w:rPr>
+          <w:rFonts w:ascii="Arial" w:hAnsi="Arial" w:cs="Arial"/>
           <w:b/>
         </w:rPr>
         <w:t>Velg og utdyp</w:t>
       </w:r>
       <w:r>
         <w:rPr>
+          <w:rFonts w:ascii="Arial" w:hAnsi="Arial" w:cs="Arial"/>
           <w:b/>
         </w:rPr>
         <w:t xml:space="preserve"> arbeidsprosess</w:t>
       </w:r>
       <w:r>
         <w:rPr>
+          <w:rFonts w:ascii="Arial" w:hAnsi="Arial" w:cs="Arial"/>
           <w:b/>
         </w:rPr>
         <w:t>(?)</w:t>
@@ -93,22 +137,47 @@
         <w:pStyle w:val="Listeavsnitt"/>
         <w:numPr>
           <w:ilvl w:val="0"/>
-          <w:numId w:val="1"/>
-        </w:numPr>
-      </w:pPr>
-      <w:r>
-        <w:t>Scrum??</w:t>
-      </w:r>
-    </w:p>
-    <w:p/>
-    <w:p>
-      <w:pPr>
-        <w:rPr>
+          <w:numId w:val="17"/>
+        </w:numPr>
+        <w:rPr>
+          <w:rFonts w:ascii="Arial" w:hAnsi="Arial" w:cs="Arial"/>
+        </w:rPr>
+      </w:pPr>
+      <w:r>
+        <w:rPr>
+          <w:rFonts w:ascii="Arial" w:hAnsi="Arial" w:cs="Arial"/>
+        </w:rPr>
+        <w:t>Ett ukentlig stand-up meeting(scrum) + ett vurderingsmøte(?)</w:t>
+      </w:r>
+    </w:p>
+    <w:p>
+      <w:pPr>
+        <w:pStyle w:val="Listeavsnitt"/>
+        <w:numPr>
+          <w:ilvl w:val="0"/>
+          <w:numId w:val="17"/>
+        </w:numPr>
+        <w:rPr>
+          <w:rFonts w:ascii="Arial" w:hAnsi="Arial" w:cs="Arial"/>
+        </w:rPr>
+      </w:pPr>
+      <w:r>
+        <w:rPr>
+          <w:rFonts w:ascii="Arial" w:hAnsi="Arial" w:cs="Arial"/>
+        </w:rPr>
+        <w:t>To ukentlige arbeidsøkter. En firetimers økt på fredag etter møtet + en to timers økt på valgfritt sted/tid.</w:t>
+      </w:r>
+    </w:p>
+    <w:p>
+      <w:pPr>
+        <w:rPr>
+          <w:rFonts w:ascii="Arial" w:hAnsi="Arial" w:cs="Arial"/>
           <w:b/>
         </w:rPr>
       </w:pPr>
       <w:r>
         <w:rPr>
+          <w:rFonts w:ascii="Arial" w:hAnsi="Arial" w:cs="Arial"/>
           <w:b/>
         </w:rPr>
         <w:t>Releaseplan</w:t>
@@ -121,18 +190,99 @@
           <w:ilvl w:val="0"/>
           <w:numId w:val="4"/>
         </w:numPr>
-      </w:pPr>
-      <w:r>
+        <w:rPr>
+          <w:rFonts w:ascii="Arial" w:hAnsi="Arial" w:cs="Arial"/>
+        </w:rPr>
+      </w:pPr>
+      <w:r>
+        <w:rPr>
+          <w:rFonts w:ascii="Arial" w:hAnsi="Arial" w:cs="Arial"/>
+        </w:rPr>
         <w:t xml:space="preserve">Fordel </w:t>
       </w:r>
       <w:r>
+        <w:rPr>
+          <w:rFonts w:ascii="Arial" w:hAnsi="Arial" w:cs="Arial"/>
+        </w:rPr>
         <w:t>oppgaven</w:t>
       </w:r>
       <w:r>
+        <w:rPr>
+          <w:rFonts w:ascii="Arial" w:hAnsi="Arial" w:cs="Arial"/>
+        </w:rPr>
         <w:t xml:space="preserve"> i </w:t>
       </w:r>
       <w:r>
+        <w:rPr>
+          <w:rFonts w:ascii="Arial" w:hAnsi="Arial" w:cs="Arial"/>
+        </w:rPr>
         <w:t>mindre oppgaver.</w:t>
+      </w:r>
+    </w:p>
+    <w:p>
+      <w:pPr>
+        <w:pStyle w:val="Listeavsnitt"/>
+        <w:numPr>
+          <w:ilvl w:val="1"/>
+          <w:numId w:val="4"/>
+        </w:numPr>
+        <w:rPr>
+          <w:rFonts w:ascii="Arial" w:hAnsi="Arial" w:cs="Arial"/>
+        </w:rPr>
+      </w:pPr>
+      <w:r>
+        <w:rPr>
+          <w:rFonts w:ascii="Arial" w:hAnsi="Arial" w:cs="Arial"/>
+        </w:rPr>
+        <w:t>Bruker cases. (Oppgave teksten dekker en del)</w:t>
+      </w:r>
+    </w:p>
+    <w:p>
+      <w:pPr>
+        <w:pStyle w:val="Listeavsnitt"/>
+        <w:numPr>
+          <w:ilvl w:val="1"/>
+          <w:numId w:val="4"/>
+        </w:numPr>
+        <w:rPr>
+          <w:rFonts w:ascii="Arial" w:hAnsi="Arial" w:cs="Arial"/>
+        </w:rPr>
+      </w:pPr>
+      <w:r>
+        <w:rPr>
+          <w:rFonts w:ascii="Arial" w:hAnsi="Arial" w:cs="Arial"/>
+        </w:rPr>
+        <w:t>Estimer utviklingshastighet.</w:t>
+      </w:r>
+    </w:p>
+    <w:p>
+      <w:pPr>
+        <w:pStyle w:val="Listeavsnitt"/>
+        <w:numPr>
+          <w:ilvl w:val="1"/>
+          <w:numId w:val="4"/>
+        </w:numPr>
+        <w:rPr>
+          <w:rFonts w:ascii="Arial" w:hAnsi="Arial" w:cs="Arial"/>
+        </w:rPr>
+      </w:pPr>
+      <w:r>
+        <w:rPr>
+          <w:rFonts w:ascii="Arial" w:hAnsi="Arial" w:cs="Arial"/>
+        </w:rPr>
+        <w:t>Estimer</w:t>
+      </w:r>
+      <w:r>
+        <w:rPr>
+          <w:rFonts w:ascii="Arial" w:hAnsi="Arial" w:cs="Arial"/>
+        </w:rPr>
+        <w:t xml:space="preserve"> tidsbruk og angi viktighetsgrad </w:t>
+      </w:r>
+      <w:r>
+        <w:rPr>
+          <w:rFonts w:ascii="Arial" w:hAnsi="Arial" w:cs="Arial"/>
+        </w:rPr>
+        <w:t>("må", "bør", "kan")</w:t>
       </w:r>
     </w:p>
     <w:p>
@@ -142,15 +292,37 @@
           <w:ilvl w:val="0"/>
           <w:numId w:val="4"/>
         </w:numPr>
-      </w:pPr>
-      <w:r>
-        <w:t>Estimer</w:t>
-      </w:r>
-      <w:r>
-        <w:t xml:space="preserve"> tidsbruk og angi viktighetsgrad </w:t>
-      </w:r>
-      <w:r>
-        <w:t>("må", "bør", "kan")</w:t>
+        <w:rPr>
+          <w:rFonts w:ascii="Arial" w:hAnsi="Arial" w:cs="Arial"/>
+        </w:rPr>
+      </w:pPr>
+      <w:r>
+        <w:rPr>
+          <w:rFonts w:ascii="Arial" w:hAnsi="Arial" w:cs="Arial"/>
+        </w:rPr>
+        <w:t>Fordel over sprints.</w:t>
+      </w:r>
+    </w:p>
+    <w:p>
+      <w:pPr>
+        <w:rPr>
+          <w:rFonts w:ascii="Arial" w:hAnsi="Arial" w:cs="Arial"/>
+          <w:b/>
+        </w:rPr>
+      </w:pPr>
+      <w:r>
+        <w:rPr>
+          <w:rFonts w:ascii="Arial" w:hAnsi="Arial" w:cs="Arial"/>
+          <w:b/>
+        </w:rPr>
+        <w:t xml:space="preserve">Plan for første iterasjon </w:t>
+      </w:r>
+      <w:r>
+        <w:rPr>
+          <w:rFonts w:ascii="Arial" w:hAnsi="Arial" w:cs="Arial"/>
+          <w:b/>
+        </w:rPr>
+        <w:t>(?)</w:t>
       </w:r>
     </w:p>
     <w:p>
@@ -158,11 +330,56 @@
         <w:pStyle w:val="Listeavsnitt"/>
         <w:numPr>
           <w:ilvl w:val="0"/>
-          <w:numId w:val="4"/>
-        </w:numPr>
-      </w:pPr>
-      <w:r>
-        <w:t>Estimer utviklingshastighet.</w:t>
+          <w:numId w:val="18"/>
+        </w:numPr>
+        <w:rPr>
+          <w:rFonts w:ascii="Arial" w:hAnsi="Arial" w:cs="Arial"/>
+          <w:b/>
+        </w:rPr>
+      </w:pPr>
+      <w:r>
+        <w:rPr>
+          <w:rFonts w:ascii="Arial" w:hAnsi="Arial" w:cs="Arial"/>
+        </w:rPr>
+        <w:t>Landingpage med innlogging og registrering</w:t>
+      </w:r>
+    </w:p>
+    <w:p>
+      <w:pPr>
+        <w:pStyle w:val="Listeavsnitt"/>
+        <w:numPr>
+          <w:ilvl w:val="1"/>
+          <w:numId w:val="18"/>
+        </w:numPr>
+        <w:rPr>
+          <w:rFonts w:ascii="Arial" w:hAnsi="Arial" w:cs="Arial"/>
+          <w:b/>
+        </w:rPr>
+      </w:pPr>
+      <w:r>
+        <w:rPr>
+          <w:rFonts w:ascii="Arial" w:hAnsi="Arial" w:cs="Arial"/>
+        </w:rPr>
+        <w:t>Backend for admin der man godkjenner nye brukere.</w:t>
+      </w:r>
+    </w:p>
+    <w:p>
+      <w:pPr>
+        <w:pStyle w:val="Listeavsnitt"/>
+        <w:numPr>
+          <w:ilvl w:val="1"/>
+          <w:numId w:val="18"/>
+        </w:numPr>
+        <w:rPr>
+          <w:rFonts w:ascii="Arial" w:hAnsi="Arial" w:cs="Arial"/>
+          <w:b/>
+        </w:rPr>
+      </w:pPr>
+      <w:r>
+        <w:rPr>
+          <w:rFonts w:ascii="Arial" w:hAnsi="Arial" w:cs="Arial"/>
+        </w:rPr>
+        <w:t>Man må kunne søke om å legge til ekstra roller per pers, da man skal ha anledning til å ha flere roller på en enkelt bruker.</w:t>
       </w:r>
     </w:p>
     <w:p>
@@ -170,14 +387,62 @@
         <w:pStyle w:val="Listeavsnitt"/>
         <w:numPr>
           <w:ilvl w:val="0"/>
-          <w:numId w:val="4"/>
-        </w:numPr>
-      </w:pPr>
-      <w:r>
-        <w:t>Fire "Sprints" (L1, L2, L3 og L4)</w:t>
-      </w:r>
-      <w:r>
-        <w:t>?</w:t>
+          <w:numId w:val="18"/>
+        </w:numPr>
+        <w:rPr>
+          <w:rFonts w:ascii="Arial" w:hAnsi="Arial" w:cs="Arial"/>
+          <w:b/>
+        </w:rPr>
+      </w:pPr>
+      <w:r>
+        <w:rPr>
+          <w:rFonts w:ascii="Arial" w:hAnsi="Arial" w:cs="Arial"/>
+        </w:rPr>
+        <w:t>Etter innlogging navigeres man til siden til brukerens aktuelle rolle</w:t>
+      </w:r>
+    </w:p>
+    <w:p>
+      <w:pPr>
+        <w:pStyle w:val="Listeavsnitt"/>
+        <w:numPr>
+          <w:ilvl w:val="1"/>
+          <w:numId w:val="18"/>
+        </w:numPr>
+        <w:rPr>
+          <w:rFonts w:ascii="Arial" w:hAnsi="Arial" w:cs="Arial"/>
+          <w:b/>
+        </w:rPr>
+      </w:pPr>
+      <w:r>
+        <w:rPr>
+          <w:rFonts w:ascii="Arial" w:hAnsi="Arial" w:cs="Arial"/>
+        </w:rPr>
+        <w:t xml:space="preserve">Må finne en god løsning dersom man har flere roller. Muligens </w:t>
+      </w:r>
+      <w:r>
+        <w:rPr>
+          <w:rFonts w:ascii="Arial" w:hAnsi="Arial" w:cs="Arial"/>
+        </w:rPr>
+        <w:t>en nav meny.</w:t>
+      </w:r>
+    </w:p>
+    <w:p>
+      <w:pPr>
+        <w:pStyle w:val="Listeavsnitt"/>
+        <w:numPr>
+          <w:ilvl w:val="1"/>
+          <w:numId w:val="18"/>
+        </w:numPr>
+        <w:rPr>
+          <w:rFonts w:ascii="Arial" w:hAnsi="Arial" w:cs="Arial"/>
+          <w:b/>
+        </w:rPr>
+      </w:pPr>
+      <w:r>
+        <w:rPr>
+          <w:rFonts w:ascii="Arial" w:hAnsi="Arial" w:cs="Arial"/>
+        </w:rPr>
+        <w:t>Hvordan logges admin inn?</w:t>
       </w:r>
     </w:p>
     <w:p>
@@ -185,48 +450,272 @@
         <w:pStyle w:val="Listeavsnitt"/>
         <w:numPr>
           <w:ilvl w:val="0"/>
-          <w:numId w:val="4"/>
-        </w:numPr>
-      </w:pPr>
-      <w:r>
-        <w:t>F</w:t>
-      </w:r>
-      <w:r>
-        <w:t xml:space="preserve">ordel arbeid på releases </w:t>
-      </w:r>
-      <w:r>
-        <w:t>(sprinter?)</w:t>
-      </w:r>
-    </w:p>
-    <w:p/>
-    <w:p>
-      <w:pPr>
-        <w:rPr>
+          <w:numId w:val="18"/>
+        </w:numPr>
+        <w:rPr>
+          <w:rFonts w:ascii="Arial" w:hAnsi="Arial" w:cs="Arial"/>
           <w:b/>
         </w:rPr>
       </w:pPr>
       <w:r>
         <w:rPr>
+          <w:rFonts w:ascii="Arial" w:hAnsi="Arial" w:cs="Arial"/>
+        </w:rPr>
+        <w:t>Database som oppdateres av brukere fra frontend</w:t>
+      </w:r>
+    </w:p>
+    <w:p>
+      <w:pPr>
+        <w:pStyle w:val="Listeavsnitt"/>
+        <w:numPr>
+          <w:ilvl w:val="1"/>
+          <w:numId w:val="18"/>
+        </w:numPr>
+        <w:rPr>
+          <w:rFonts w:ascii="Arial" w:hAnsi="Arial" w:cs="Arial"/>
           <w:b/>
         </w:rPr>
-        <w:t xml:space="preserve">Plan for første iterasjon </w:t>
-      </w:r>
-      <w:r>
-        <w:rPr>
+      </w:pPr>
+      <w:r>
+        <w:rPr>
+          <w:rFonts w:ascii="Arial" w:hAnsi="Arial" w:cs="Arial"/>
+        </w:rPr>
+        <w:t>Kan admin endre enkeltrader i db fra backend?</w:t>
+      </w:r>
+    </w:p>
+    <w:p>
+      <w:pPr>
+        <w:pStyle w:val="Listeavsnitt"/>
+        <w:numPr>
+          <w:ilvl w:val="0"/>
+          <w:numId w:val="18"/>
+        </w:numPr>
+        <w:rPr>
+          <w:rFonts w:ascii="Arial" w:hAnsi="Arial" w:cs="Arial"/>
           <w:b/>
         </w:rPr>
+      </w:pPr>
+      <w:r>
+        <w:rPr>
+          <w:rFonts w:ascii="Arial" w:hAnsi="Arial" w:cs="Arial"/>
+        </w:rPr>
+        <w:t>Generelt for alle sider:</w:t>
+      </w:r>
+    </w:p>
+    <w:p>
+      <w:pPr>
+        <w:pStyle w:val="Listeavsnitt"/>
+        <w:numPr>
+          <w:ilvl w:val="1"/>
+          <w:numId w:val="18"/>
+        </w:numPr>
+        <w:rPr>
+          <w:rFonts w:ascii="Arial" w:hAnsi="Arial" w:cs="Arial"/>
+          <w:b/>
+        </w:rPr>
+      </w:pPr>
+      <w:r>
+        <w:rPr>
+          <w:rFonts w:ascii="Arial" w:hAnsi="Arial" w:cs="Arial"/>
+        </w:rPr>
+        <w:t>«Notification» system der man får en oppdatering over hva som har skjedd siden sist innlogging. I.e booking sjef får en oversikt over ubehandlede booking tilbud.</w:t>
+      </w:r>
+    </w:p>
+    <w:p>
+      <w:pPr>
+        <w:pStyle w:val="Listeavsnitt"/>
+        <w:numPr>
+          <w:ilvl w:val="0"/>
+          <w:numId w:val="18"/>
+        </w:numPr>
+        <w:rPr>
+          <w:rFonts w:ascii="Arial" w:hAnsi="Arial" w:cs="Arial"/>
+          <w:b/>
+        </w:rPr>
+      </w:pPr>
+      <w:r>
+        <w:rPr>
+          <w:rFonts w:ascii="Arial" w:hAnsi="Arial" w:cs="Arial"/>
+        </w:rPr>
+        <w:t>Arrangør</w:t>
+      </w:r>
+    </w:p>
+    <w:p>
+      <w:pPr>
+        <w:pStyle w:val="Listeavsnitt"/>
+        <w:numPr>
+          <w:ilvl w:val="1"/>
+          <w:numId w:val="18"/>
+        </w:numPr>
+        <w:rPr>
+          <w:rFonts w:ascii="Arial" w:hAnsi="Arial" w:cs="Arial"/>
+          <w:b/>
+        </w:rPr>
+      </w:pPr>
+      <w:r>
+        <w:rPr>
+          <w:rFonts w:ascii="Arial" w:hAnsi="Arial" w:cs="Arial"/>
+        </w:rPr>
+        <w:t>Har en oversikt over teknikere og konsertene de er utplassert på.</w:t>
+      </w:r>
+    </w:p>
+    <w:p>
+      <w:pPr>
+        <w:pStyle w:val="Listeavsnitt"/>
+        <w:numPr>
+          <w:ilvl w:val="1"/>
+          <w:numId w:val="18"/>
+        </w:numPr>
+        <w:rPr>
+          <w:rFonts w:ascii="Arial" w:hAnsi="Arial" w:cs="Arial"/>
+          <w:b/>
+        </w:rPr>
+      </w:pPr>
+      <w:r>
+        <w:rPr>
+          <w:rFonts w:ascii="Arial" w:hAnsi="Arial" w:cs="Arial"/>
+        </w:rPr>
+        <w:t>Har siste ordet i hvilke teknikere som settes på de ulike konsertene.</w:t>
+      </w:r>
+      <w:r>
+        <w:rPr>
+          <w:rFonts w:ascii="Arial" w:hAnsi="Arial" w:cs="Arial"/>
+        </w:rPr>
         <w:t>(?)</w:t>
       </w:r>
-    </w:p>
-    <w:p/>
-    <w:p>
-      <w:pPr>
-        <w:rPr>
+      <w:bookmarkStart w:id="0" w:name="_GoBack"/>
+      <w:bookmarkEnd w:id="0"/>
+    </w:p>
+    <w:p>
+      <w:pPr>
+        <w:pStyle w:val="Listeavsnitt"/>
+        <w:numPr>
+          <w:ilvl w:val="1"/>
+          <w:numId w:val="18"/>
+        </w:numPr>
+        <w:rPr>
+          <w:rFonts w:ascii="Arial" w:hAnsi="Arial" w:cs="Arial"/>
           <w:b/>
         </w:rPr>
       </w:pPr>
       <w:r>
         <w:rPr>
+          <w:rFonts w:ascii="Arial" w:hAnsi="Arial" w:cs="Arial"/>
+        </w:rPr>
+        <w:t>Får en fullstendig oversikt over alle konserter på alle scener på alle dager for festivalen.</w:t>
+      </w:r>
+    </w:p>
+    <w:p>
+      <w:pPr>
+        <w:pStyle w:val="Listeavsnitt"/>
+        <w:numPr>
+          <w:ilvl w:val="2"/>
+          <w:numId w:val="18"/>
+        </w:numPr>
+        <w:rPr>
+          <w:rFonts w:ascii="Arial" w:hAnsi="Arial" w:cs="Arial"/>
+          <w:b/>
+        </w:rPr>
+      </w:pPr>
+      <w:r>
+        <w:rPr>
+          <w:rFonts w:ascii="Arial" w:hAnsi="Arial" w:cs="Arial"/>
+        </w:rPr>
+        <w:t>Tre lag. Kalender(dag/dato) -&gt; scener -&gt; timeplan med oversikt over konserter(kan være flere på en scene i løpet av en dag).</w:t>
+      </w:r>
+    </w:p>
+    <w:p>
+      <w:pPr>
+        <w:pStyle w:val="Listeavsnitt"/>
+        <w:numPr>
+          <w:ilvl w:val="0"/>
+          <w:numId w:val="18"/>
+        </w:numPr>
+        <w:rPr>
+          <w:rFonts w:ascii="Arial" w:hAnsi="Arial" w:cs="Arial"/>
+          <w:b/>
+        </w:rPr>
+      </w:pPr>
+      <w:r>
+        <w:rPr>
+          <w:rFonts w:ascii="Arial" w:hAnsi="Arial" w:cs="Arial"/>
+        </w:rPr>
+        <w:t>Booking ansvarlig</w:t>
+      </w:r>
+    </w:p>
+    <w:p>
+      <w:pPr>
+        <w:pStyle w:val="Listeavsnitt"/>
+        <w:numPr>
+          <w:ilvl w:val="1"/>
+          <w:numId w:val="18"/>
+        </w:numPr>
+        <w:rPr>
+          <w:rFonts w:ascii="Arial" w:hAnsi="Arial" w:cs="Arial"/>
+          <w:b/>
+        </w:rPr>
+      </w:pPr>
+      <w:r>
+        <w:rPr>
+          <w:rFonts w:ascii="Arial" w:hAnsi="Arial" w:cs="Arial"/>
+        </w:rPr>
+        <w:t>Kan gjennom liste over band der man kan navigere videre til side med nøkkelinformasjon om bandet.</w:t>
+      </w:r>
+    </w:p>
+    <w:p>
+      <w:pPr>
+        <w:pStyle w:val="Listeavsnitt"/>
+        <w:numPr>
+          <w:ilvl w:val="1"/>
+          <w:numId w:val="18"/>
+        </w:numPr>
+        <w:rPr>
+          <w:rFonts w:ascii="Arial" w:hAnsi="Arial" w:cs="Arial"/>
+          <w:b/>
+        </w:rPr>
+      </w:pPr>
+      <w:r>
+        <w:rPr>
+          <w:rFonts w:ascii="Arial" w:hAnsi="Arial" w:cs="Arial"/>
+        </w:rPr>
+        <w:t xml:space="preserve">Kan søke på tidligere konserter i Norge filtrert på sjanger. Får nøkkelinfo om konsertene, scene, publikumantall, </w:t>
+      </w:r>
+      <w:r>
+        <w:rPr>
+          <w:rFonts w:ascii="Arial" w:hAnsi="Arial" w:cs="Arial"/>
+        </w:rPr>
+        <w:t>billettpris, kostnader osv.</w:t>
+      </w:r>
+    </w:p>
+    <w:p>
+      <w:pPr>
+        <w:pStyle w:val="Listeavsnitt"/>
+        <w:numPr>
+          <w:ilvl w:val="1"/>
+          <w:numId w:val="18"/>
+        </w:numPr>
+        <w:rPr>
+          <w:rFonts w:ascii="Arial" w:hAnsi="Arial" w:cs="Arial"/>
+          <w:b/>
+        </w:rPr>
+      </w:pPr>
+      <w:r>
+        <w:rPr>
+          <w:rFonts w:ascii="Arial" w:hAnsi="Arial" w:cs="Arial"/>
+        </w:rPr>
+        <w:t>Kan forberede booking tilbud, med info om band, pris, scene, tid/dato og muligens teknikere</w:t>
+      </w:r>
+    </w:p>
+    <w:p>
+      <w:pPr>
+        <w:rPr>
+          <w:rFonts w:ascii="Arial" w:hAnsi="Arial" w:cs="Arial"/>
+          <w:b/>
+        </w:rPr>
+      </w:pPr>
+      <w:r>
+        <w:rPr>
+          <w:rFonts w:ascii="Arial" w:hAnsi="Arial" w:cs="Arial"/>
           <w:b/>
         </w:rPr>
         <w:t>Testing</w:t>
@@ -239,8 +728,15 @@
           <w:ilvl w:val="0"/>
           <w:numId w:val="10"/>
         </w:numPr>
-      </w:pPr>
-      <w:r>
+        <w:rPr>
+          <w:rFonts w:ascii="Arial" w:hAnsi="Arial" w:cs="Arial"/>
+        </w:rPr>
+      </w:pPr>
+      <w:r>
+        <w:rPr>
+          <w:rFonts w:ascii="Arial" w:hAnsi="Arial" w:cs="Arial"/>
+        </w:rPr>
+        <w:lastRenderedPageBreak/>
         <w:t>Teste moduler hver for seg</w:t>
       </w:r>
     </w:p>
@@ -251,8 +747,14 @@
           <w:ilvl w:val="0"/>
           <w:numId w:val="10"/>
         </w:numPr>
-      </w:pPr>
-      <w:r>
+        <w:rPr>
+          <w:rFonts w:ascii="Arial" w:hAnsi="Arial" w:cs="Arial"/>
+        </w:rPr>
+      </w:pPr>
+      <w:r>
+        <w:rPr>
+          <w:rFonts w:ascii="Arial" w:hAnsi="Arial" w:cs="Arial"/>
+        </w:rPr>
         <w:t>Skrive jUnit tester??</w:t>
       </w:r>
     </w:p>
@@ -263,8 +765,14 @@
           <w:ilvl w:val="0"/>
           <w:numId w:val="10"/>
         </w:numPr>
-      </w:pPr>
-      <w:r>
+        <w:rPr>
+          <w:rFonts w:ascii="Arial" w:hAnsi="Arial" w:cs="Arial"/>
+        </w:rPr>
+      </w:pPr>
+      <w:r>
+        <w:rPr>
+          <w:rFonts w:ascii="Arial" w:hAnsi="Arial" w:cs="Arial"/>
+        </w:rPr>
         <w:t>Integrasjonstest</w:t>
       </w:r>
     </w:p>
@@ -275,8 +783,14 @@
           <w:ilvl w:val="0"/>
           <w:numId w:val="10"/>
         </w:numPr>
-      </w:pPr>
-      <w:r>
+        <w:rPr>
+          <w:rFonts w:ascii="Arial" w:hAnsi="Arial" w:cs="Arial"/>
+        </w:rPr>
+      </w:pPr>
+      <w:r>
+        <w:rPr>
+          <w:rFonts w:ascii="Arial" w:hAnsi="Arial" w:cs="Arial"/>
+        </w:rPr>
         <w:t>Brukertesting</w:t>
       </w:r>
     </w:p>
@@ -287,24 +801,45 @@
           <w:ilvl w:val="0"/>
           <w:numId w:val="10"/>
         </w:numPr>
-      </w:pPr>
-      <w:r>
+        <w:rPr>
+          <w:rFonts w:ascii="Arial" w:hAnsi="Arial" w:cs="Arial"/>
+        </w:rPr>
+      </w:pPr>
+      <w:r>
+        <w:rPr>
+          <w:rFonts w:ascii="Arial" w:hAnsi="Arial" w:cs="Arial"/>
+        </w:rPr>
         <w:t>Brukerhistorier</w:t>
       </w:r>
     </w:p>
     <w:p>
-      <w:r>
-        <w:t xml:space="preserve"> </w:t>
-      </w:r>
-    </w:p>
-    <w:p>
-      <w:pPr>
-        <w:rPr>
+      <w:pPr>
+        <w:pStyle w:val="Listeavsnitt"/>
+        <w:numPr>
+          <w:ilvl w:val="1"/>
+          <w:numId w:val="10"/>
+        </w:numPr>
+        <w:rPr>
+          <w:rFonts w:ascii="Arial" w:hAnsi="Arial" w:cs="Arial"/>
+        </w:rPr>
+      </w:pPr>
+      <w:r>
+        <w:rPr>
+          <w:rFonts w:ascii="Arial" w:hAnsi="Arial" w:cs="Arial"/>
+        </w:rPr>
+        <w:t>«Hanne skal logge inn, finne et rockeband og lage en bookingavtale med det.»</w:t>
+      </w:r>
+    </w:p>
+    <w:p>
+      <w:pPr>
+        <w:rPr>
+          <w:rFonts w:ascii="Arial" w:hAnsi="Arial" w:cs="Arial"/>
           <w:b/>
         </w:rPr>
       </w:pPr>
       <w:r>
         <w:rPr>
+          <w:rFonts w:ascii="Arial" w:hAnsi="Arial" w:cs="Arial"/>
           <w:b/>
         </w:rPr>
         <w:t>Gruppekontrakt</w:t>
@@ -317,8 +852,14 @@
           <w:ilvl w:val="0"/>
           <w:numId w:val="13"/>
         </w:numPr>
-      </w:pPr>
-      <w:r>
+        <w:rPr>
+          <w:rFonts w:ascii="Arial" w:hAnsi="Arial" w:cs="Arial"/>
+        </w:rPr>
+      </w:pPr>
+      <w:r>
+        <w:rPr>
+          <w:rFonts w:ascii="Arial" w:hAnsi="Arial" w:cs="Arial"/>
+        </w:rPr>
         <w:t>Tilstedeværelse</w:t>
       </w:r>
     </w:p>
@@ -329,8 +870,14 @@
           <w:ilvl w:val="0"/>
           <w:numId w:val="13"/>
         </w:numPr>
-      </w:pPr>
-      <w:r>
+        <w:rPr>
+          <w:rFonts w:ascii="Arial" w:hAnsi="Arial" w:cs="Arial"/>
+        </w:rPr>
+      </w:pPr>
+      <w:r>
+        <w:rPr>
+          <w:rFonts w:ascii="Arial" w:hAnsi="Arial" w:cs="Arial"/>
+        </w:rPr>
         <w:t>Tidsbruk</w:t>
       </w:r>
     </w:p>
@@ -341,17 +888,21 @@
           <w:ilvl w:val="0"/>
           <w:numId w:val="13"/>
         </w:numPr>
-      </w:pPr>
-      <w:r>
+        <w:rPr>
+          <w:rFonts w:ascii="Arial" w:hAnsi="Arial" w:cs="Arial"/>
+        </w:rPr>
+      </w:pPr>
+      <w:r>
+        <w:rPr>
+          <w:rFonts w:ascii="Arial" w:hAnsi="Arial" w:cs="Arial"/>
+        </w:rPr>
         <w:t>Forventinger til enkeltes bidrag</w:t>
       </w:r>
       <w:r>
-        <w:t xml:space="preserve"> (Muligens ikke dekt godt nok</w:t>
-      </w:r>
-      <w:bookmarkStart w:id="0" w:name="_GoBack"/>
-      <w:bookmarkEnd w:id="0"/>
-      <w:r>
-        <w:t>)</w:t>
+        <w:rPr>
+          <w:rFonts w:ascii="Arial" w:hAnsi="Arial" w:cs="Arial"/>
+        </w:rPr>
+        <w:t xml:space="preserve"> (Muligens ikke dekt godt nok)</w:t>
       </w:r>
     </w:p>
     <w:p>
@@ -361,20 +912,34 @@
           <w:ilvl w:val="0"/>
           <w:numId w:val="13"/>
         </w:numPr>
-      </w:pPr>
-      <w:r>
+        <w:rPr>
+          <w:rFonts w:ascii="Arial" w:hAnsi="Arial" w:cs="Arial"/>
+        </w:rPr>
+      </w:pPr>
+      <w:r>
+        <w:rPr>
+          <w:rFonts w:ascii="Arial" w:hAnsi="Arial" w:cs="Arial"/>
+        </w:rPr>
         <w:t>Hva som skjer ved avvik eller uenigheter</w:t>
       </w:r>
     </w:p>
-    <w:p/>
-    <w:p>
-      <w:pPr>
-        <w:rPr>
+    <w:p>
+      <w:pPr>
+        <w:rPr>
+          <w:rFonts w:ascii="Arial" w:hAnsi="Arial" w:cs="Arial"/>
+        </w:rPr>
+      </w:pPr>
+    </w:p>
+    <w:p>
+      <w:pPr>
+        <w:rPr>
+          <w:rFonts w:ascii="Arial" w:hAnsi="Arial" w:cs="Arial"/>
           <w:b/>
         </w:rPr>
       </w:pPr>
       <w:r>
         <w:rPr>
+          <w:rFonts w:ascii="Arial" w:hAnsi="Arial" w:cs="Arial"/>
           <w:b/>
         </w:rPr>
         <w:t>Fremføringsverktøy</w:t>
@@ -387,8 +952,14 @@
           <w:ilvl w:val="0"/>
           <w:numId w:val="14"/>
         </w:numPr>
-      </w:pPr>
-      <w:r>
+        <w:rPr>
+          <w:rFonts w:ascii="Arial" w:hAnsi="Arial" w:cs="Arial"/>
+        </w:rPr>
+      </w:pPr>
+      <w:r>
+        <w:rPr>
+          <w:rFonts w:ascii="Arial" w:hAnsi="Arial" w:cs="Arial"/>
+        </w:rPr>
         <w:t>Prezi?</w:t>
       </w:r>
     </w:p>
@@ -399,8 +970,14 @@
           <w:ilvl w:val="0"/>
           <w:numId w:val="14"/>
         </w:numPr>
-      </w:pPr>
-      <w:r>
+        <w:rPr>
+          <w:rFonts w:ascii="Arial" w:hAnsi="Arial" w:cs="Arial"/>
+        </w:rPr>
+      </w:pPr>
+      <w:r>
+        <w:rPr>
+          <w:rFonts w:ascii="Arial" w:hAnsi="Arial" w:cs="Arial"/>
+        </w:rPr>
         <w:t>PowerPoint?</w:t>
       </w:r>
     </w:p>
@@ -411,49 +988,45 @@
           <w:ilvl w:val="0"/>
           <w:numId w:val="14"/>
         </w:numPr>
-      </w:pPr>
-      <w:r>
+        <w:rPr>
+          <w:rFonts w:ascii="Arial" w:hAnsi="Arial" w:cs="Arial"/>
+        </w:rPr>
+      </w:pPr>
+      <w:r>
+        <w:rPr>
+          <w:rFonts w:ascii="Arial" w:hAnsi="Arial" w:cs="Arial"/>
+        </w:rPr>
         <w:t>KeyNote?</w:t>
       </w:r>
     </w:p>
-    <w:p/>
-    <w:p>
-      <w:pPr>
-        <w:rPr>
+    <w:p>
+      <w:pPr>
+        <w:rPr>
+          <w:rFonts w:ascii="Arial" w:hAnsi="Arial" w:cs="Arial"/>
+        </w:rPr>
+      </w:pPr>
+    </w:p>
+    <w:p>
+      <w:pPr>
+        <w:rPr>
+          <w:rFonts w:ascii="Arial" w:hAnsi="Arial" w:cs="Arial"/>
           <w:b/>
         </w:rPr>
       </w:pPr>
       <w:r>
         <w:rPr>
+          <w:rFonts w:ascii="Arial" w:hAnsi="Arial" w:cs="Arial"/>
           <w:b/>
         </w:rPr>
-        <w:lastRenderedPageBreak/>
         <w:t>Annet</w:t>
       </w:r>
     </w:p>
     <w:p>
       <w:pPr>
-        <w:pStyle w:val="Listeavsnitt"/>
-        <w:numPr>
-          <w:ilvl w:val="0"/>
-          <w:numId w:val="15"/>
-        </w:numPr>
-      </w:pPr>
-      <w:r>
-        <w:t>Peder mangler på gruppeoversikten på BlackBoard, det må avklares.</w:t>
-      </w:r>
-    </w:p>
-    <w:p>
-      <w:pPr>
-        <w:pStyle w:val="Listeavsnitt"/>
-        <w:numPr>
-          <w:ilvl w:val="0"/>
-          <w:numId w:val="15"/>
-        </w:numPr>
-      </w:pPr>
-      <w:r>
-        <w:t>Finne ut av hva situasjonen med John er, har han sluttet, er han på en annen gruppe, sykdom, etc.</w:t>
-      </w:r>
+        <w:rPr>
+          <w:rFonts w:ascii="Arial" w:hAnsi="Arial" w:cs="Arial"/>
+        </w:rPr>
+      </w:pPr>
     </w:p>
     <w:sectPr>
       <w:pgSz w:w="11906" w:h="16838"/>
@@ -822,7 +1395,7 @@
         <w:rFonts w:ascii="Symbol" w:hAnsi="Symbol" w:hint="default"/>
       </w:rPr>
     </w:lvl>
-    <w:lvl w:ilvl="1" w:tplc="04140003" w:tentative="1">
+    <w:lvl w:ilvl="1" w:tplc="04140003">
       <w:start w:val="1"/>
       <w:numFmt w:val="bullet"/>
       <w:lvlText w:val="o"/>
@@ -1048,7 +1621,7 @@
         <w:rFonts w:ascii="Symbol" w:hAnsi="Symbol" w:hint="default"/>
       </w:rPr>
     </w:lvl>
-    <w:lvl w:ilvl="1" w:tplc="04140003" w:tentative="1">
+    <w:lvl w:ilvl="1" w:tplc="04140003">
       <w:start w:val="1"/>
       <w:numFmt w:val="bullet"/>
       <w:lvlText w:val="o"/>
@@ -1371,6 +1944,119 @@
     </w:lvl>
   </w:abstractNum>
   <w:abstractNum w:abstractNumId="8" w15:restartNumberingAfterBreak="0">
+    <w:nsid w:val="39413B80"/>
+    <w:multiLevelType w:val="hybridMultilevel"/>
+    <w:tmpl w:val="C1DA5BAE"/>
+    <w:lvl w:ilvl="0" w:tplc="04140001">
+      <w:start w:val="1"/>
+      <w:numFmt w:val="bullet"/>
+      <w:lvlText w:val=""/>
+      <w:lvlJc w:val="left"/>
+      <w:pPr>
+        <w:ind w:left="360" w:hanging="360"/>
+      </w:pPr>
+      <w:rPr>
+        <w:rFonts w:ascii="Symbol" w:hAnsi="Symbol" w:hint="default"/>
+      </w:rPr>
+    </w:lvl>
+    <w:lvl w:ilvl="1" w:tplc="04140003" w:tentative="1">
+      <w:start w:val="1"/>
+      <w:numFmt w:val="bullet"/>
+      <w:lvlText w:val="o"/>
+      <w:lvlJc w:val="left"/>
+      <w:pPr>
+        <w:ind w:left="1080" w:hanging="360"/>
+      </w:pPr>
+      <w:rPr>
+        <w:rFonts w:ascii="Courier New" w:hAnsi="Courier New" w:cs="Courier New" w:hint="default"/>
+      </w:rPr>
+    </w:lvl>
+    <w:lvl w:ilvl="2" w:tplc="04140005" w:tentative="1">
+      <w:start w:val="1"/>
+      <w:numFmt w:val="bullet"/>
+      <w:lvlText w:val=""/>
+      <w:lvlJc w:val="left"/>
+      <w:pPr>
+        <w:ind w:left="1800" w:hanging="360"/>
+      </w:pPr>
+      <w:rPr>
+        <w:rFonts w:ascii="Wingdings" w:hAnsi="Wingdings" w:hint="default"/>
+      </w:rPr>
+    </w:lvl>
+    <w:lvl w:ilvl="3" w:tplc="04140001" w:tentative="1">
+      <w:start w:val="1"/>
+      <w:numFmt w:val="bullet"/>
+      <w:lvlText w:val=""/>
+      <w:lvlJc w:val="left"/>
+      <w:pPr>
+        <w:ind w:left="2520" w:hanging="360"/>
+      </w:pPr>
+      <w:rPr>
+        <w:rFonts w:ascii="Symbol" w:hAnsi="Symbol" w:hint="default"/>
+      </w:rPr>
+    </w:lvl>
+    <w:lvl w:ilvl="4" w:tplc="04140003" w:tentative="1">
+      <w:start w:val="1"/>
+      <w:numFmt w:val="bullet"/>
+      <w:lvlText w:val="o"/>
+      <w:lvlJc w:val="left"/>
+      <w:pPr>
+        <w:ind w:left="3240" w:hanging="360"/>
+      </w:pPr>
+      <w:rPr>
+        <w:rFonts w:ascii="Courier New" w:hAnsi="Courier New" w:cs="Courier New" w:hint="default"/>
+      </w:rPr>
+    </w:lvl>
+    <w:lvl w:ilvl="5" w:tplc="04140005" w:tentative="1">
+      <w:start w:val="1"/>
+      <w:numFmt w:val="bullet"/>
+      <w:lvlText w:val=""/>
+      <w:lvlJc w:val="left"/>
+      <w:pPr>
+        <w:ind w:left="3960" w:hanging="360"/>
+      </w:pPr>
+      <w:rPr>
+        <w:rFonts w:ascii="Wingdings" w:hAnsi="Wingdings" w:hint="default"/>
+      </w:rPr>
+    </w:lvl>
+    <w:lvl w:ilvl="6" w:tplc="04140001" w:tentative="1">
+      <w:start w:val="1"/>
+      <w:numFmt w:val="bullet"/>
+      <w:lvlText w:val=""/>
+      <w:lvlJc w:val="left"/>
+      <w:pPr>
+        <w:ind w:left="4680" w:hanging="360"/>
+      </w:pPr>
+      <w:rPr>
+        <w:rFonts w:ascii="Symbol" w:hAnsi="Symbol" w:hint="default"/>
+      </w:rPr>
+    </w:lvl>
+    <w:lvl w:ilvl="7" w:tplc="04140003" w:tentative="1">
+      <w:start w:val="1"/>
+      <w:numFmt w:val="bullet"/>
+      <w:lvlText w:val="o"/>
+      <w:lvlJc w:val="left"/>
+      <w:pPr>
+        <w:ind w:left="5400" w:hanging="360"/>
+      </w:pPr>
+      <w:rPr>
+        <w:rFonts w:ascii="Courier New" w:hAnsi="Courier New" w:cs="Courier New" w:hint="default"/>
+      </w:rPr>
+    </w:lvl>
+    <w:lvl w:ilvl="8" w:tplc="04140005" w:tentative="1">
+      <w:start w:val="1"/>
+      <w:numFmt w:val="bullet"/>
+      <w:lvlText w:val=""/>
+      <w:lvlJc w:val="left"/>
+      <w:pPr>
+        <w:ind w:left="6120" w:hanging="360"/>
+      </w:pPr>
+      <w:rPr>
+        <w:rFonts w:ascii="Wingdings" w:hAnsi="Wingdings" w:hint="default"/>
+      </w:rPr>
+    </w:lvl>
+  </w:abstractNum>
+  <w:abstractNum w:abstractNumId="9" w15:restartNumberingAfterBreak="0">
     <w:nsid w:val="3FFA17D2"/>
     <w:multiLevelType w:val="hybridMultilevel"/>
     <w:tmpl w:val="265A9E36"/>
@@ -1482,7 +2168,7 @@
       </w:rPr>
     </w:lvl>
   </w:abstractNum>
-  <w:abstractNum w:abstractNumId="9" w15:restartNumberingAfterBreak="0">
+  <w:abstractNum w:abstractNumId="10" w15:restartNumberingAfterBreak="0">
     <w:nsid w:val="42836FB4"/>
     <w:multiLevelType w:val="hybridMultilevel"/>
     <w:tmpl w:val="27321F0C"/>
@@ -1595,7 +2281,7 @@
       </w:rPr>
     </w:lvl>
   </w:abstractNum>
-  <w:abstractNum w:abstractNumId="10" w15:restartNumberingAfterBreak="0">
+  <w:abstractNum w:abstractNumId="11" w15:restartNumberingAfterBreak="0">
     <w:nsid w:val="49DE1005"/>
     <w:multiLevelType w:val="hybridMultilevel"/>
     <w:tmpl w:val="BC28D0E4"/>
@@ -1707,7 +2393,120 @@
       </w:rPr>
     </w:lvl>
   </w:abstractNum>
-  <w:abstractNum w:abstractNumId="11" w15:restartNumberingAfterBreak="0">
+  <w:abstractNum w:abstractNumId="12" w15:restartNumberingAfterBreak="0">
+    <w:nsid w:val="4D9459F3"/>
+    <w:multiLevelType w:val="hybridMultilevel"/>
+    <w:tmpl w:val="0A24593C"/>
+    <w:lvl w:ilvl="0" w:tplc="04140001">
+      <w:start w:val="1"/>
+      <w:numFmt w:val="bullet"/>
+      <w:lvlText w:val=""/>
+      <w:lvlJc w:val="left"/>
+      <w:pPr>
+        <w:ind w:left="360" w:hanging="360"/>
+      </w:pPr>
+      <w:rPr>
+        <w:rFonts w:ascii="Symbol" w:hAnsi="Symbol" w:hint="default"/>
+      </w:rPr>
+    </w:lvl>
+    <w:lvl w:ilvl="1" w:tplc="04140003" w:tentative="1">
+      <w:start w:val="1"/>
+      <w:numFmt w:val="bullet"/>
+      <w:lvlText w:val="o"/>
+      <w:lvlJc w:val="left"/>
+      <w:pPr>
+        <w:ind w:left="1080" w:hanging="360"/>
+      </w:pPr>
+      <w:rPr>
+        <w:rFonts w:ascii="Courier New" w:hAnsi="Courier New" w:cs="Courier New" w:hint="default"/>
+      </w:rPr>
+    </w:lvl>
+    <w:lvl w:ilvl="2" w:tplc="04140005" w:tentative="1">
+      <w:start w:val="1"/>
+      <w:numFmt w:val="bullet"/>
+      <w:lvlText w:val=""/>
+      <w:lvlJc w:val="left"/>
+      <w:pPr>
+        <w:ind w:left="1800" w:hanging="360"/>
+      </w:pPr>
+      <w:rPr>
+        <w:rFonts w:ascii="Wingdings" w:hAnsi="Wingdings" w:hint="default"/>
+      </w:rPr>
+    </w:lvl>
+    <w:lvl w:ilvl="3" w:tplc="04140001" w:tentative="1">
+      <w:start w:val="1"/>
+      <w:numFmt w:val="bullet"/>
+      <w:lvlText w:val=""/>
+      <w:lvlJc w:val="left"/>
+      <w:pPr>
+        <w:ind w:left="2520" w:hanging="360"/>
+      </w:pPr>
+      <w:rPr>
+        <w:rFonts w:ascii="Symbol" w:hAnsi="Symbol" w:hint="default"/>
+      </w:rPr>
+    </w:lvl>
+    <w:lvl w:ilvl="4" w:tplc="04140003" w:tentative="1">
+      <w:start w:val="1"/>
+      <w:numFmt w:val="bullet"/>
+      <w:lvlText w:val="o"/>
+      <w:lvlJc w:val="left"/>
+      <w:pPr>
+        <w:ind w:left="3240" w:hanging="360"/>
+      </w:pPr>
+      <w:rPr>
+        <w:rFonts w:ascii="Courier New" w:hAnsi="Courier New" w:cs="Courier New" w:hint="default"/>
+      </w:rPr>
+    </w:lvl>
+    <w:lvl w:ilvl="5" w:tplc="04140005" w:tentative="1">
+      <w:start w:val="1"/>
+      <w:numFmt w:val="bullet"/>
+      <w:lvlText w:val=""/>
+      <w:lvlJc w:val="left"/>
+      <w:pPr>
+        <w:ind w:left="3960" w:hanging="360"/>
+      </w:pPr>
+      <w:rPr>
+        <w:rFonts w:ascii="Wingdings" w:hAnsi="Wingdings" w:hint="default"/>
+      </w:rPr>
+    </w:lvl>
+    <w:lvl w:ilvl="6" w:tplc="04140001" w:tentative="1">
+      <w:start w:val="1"/>
+      <w:numFmt w:val="bullet"/>
+      <w:lvlText w:val=""/>
+      <w:lvlJc w:val="left"/>
+      <w:pPr>
+        <w:ind w:left="4680" w:hanging="360"/>
+      </w:pPr>
+      <w:rPr>
+        <w:rFonts w:ascii="Symbol" w:hAnsi="Symbol" w:hint="default"/>
+      </w:rPr>
+    </w:lvl>
+    <w:lvl w:ilvl="7" w:tplc="04140003" w:tentative="1">
+      <w:start w:val="1"/>
+      <w:numFmt w:val="bullet"/>
+      <w:lvlText w:val="o"/>
+      <w:lvlJc w:val="left"/>
+      <w:pPr>
+        <w:ind w:left="5400" w:hanging="360"/>
+      </w:pPr>
+      <w:rPr>
+        <w:rFonts w:ascii="Courier New" w:hAnsi="Courier New" w:cs="Courier New" w:hint="default"/>
+      </w:rPr>
+    </w:lvl>
+    <w:lvl w:ilvl="8" w:tplc="04140005" w:tentative="1">
+      <w:start w:val="1"/>
+      <w:numFmt w:val="bullet"/>
+      <w:lvlText w:val=""/>
+      <w:lvlJc w:val="left"/>
+      <w:pPr>
+        <w:ind w:left="6120" w:hanging="360"/>
+      </w:pPr>
+      <w:rPr>
+        <w:rFonts w:ascii="Wingdings" w:hAnsi="Wingdings" w:hint="default"/>
+      </w:rPr>
+    </w:lvl>
+  </w:abstractNum>
+  <w:abstractNum w:abstractNumId="13" w15:restartNumberingAfterBreak="0">
     <w:nsid w:val="500D3B4A"/>
     <w:multiLevelType w:val="hybridMultilevel"/>
     <w:tmpl w:val="F720414C"/>
@@ -1819,7 +2618,7 @@
       </w:rPr>
     </w:lvl>
   </w:abstractNum>
-  <w:abstractNum w:abstractNumId="12" w15:restartNumberingAfterBreak="0">
+  <w:abstractNum w:abstractNumId="14" w15:restartNumberingAfterBreak="0">
     <w:nsid w:val="571761D0"/>
     <w:multiLevelType w:val="hybridMultilevel"/>
     <w:tmpl w:val="52CA7082"/>
@@ -1932,7 +2731,7 @@
       </w:rPr>
     </w:lvl>
   </w:abstractNum>
-  <w:abstractNum w:abstractNumId="13" w15:restartNumberingAfterBreak="0">
+  <w:abstractNum w:abstractNumId="15" w15:restartNumberingAfterBreak="0">
     <w:nsid w:val="60044DD9"/>
     <w:multiLevelType w:val="hybridMultilevel"/>
     <w:tmpl w:val="EAD45926"/>
@@ -2044,7 +2843,120 @@
       </w:rPr>
     </w:lvl>
   </w:abstractNum>
-  <w:abstractNum w:abstractNumId="14" w15:restartNumberingAfterBreak="0">
+  <w:abstractNum w:abstractNumId="16" w15:restartNumberingAfterBreak="0">
+    <w:nsid w:val="687A4CCC"/>
+    <w:multiLevelType w:val="hybridMultilevel"/>
+    <w:tmpl w:val="E7D6A3C6"/>
+    <w:lvl w:ilvl="0" w:tplc="04140001">
+      <w:start w:val="1"/>
+      <w:numFmt w:val="bullet"/>
+      <w:lvlText w:val=""/>
+      <w:lvlJc w:val="left"/>
+      <w:pPr>
+        <w:ind w:left="360" w:hanging="360"/>
+      </w:pPr>
+      <w:rPr>
+        <w:rFonts w:ascii="Symbol" w:hAnsi="Symbol" w:hint="default"/>
+      </w:rPr>
+    </w:lvl>
+    <w:lvl w:ilvl="1" w:tplc="04140003">
+      <w:start w:val="1"/>
+      <w:numFmt w:val="bullet"/>
+      <w:lvlText w:val="o"/>
+      <w:lvlJc w:val="left"/>
+      <w:pPr>
+        <w:ind w:left="1080" w:hanging="360"/>
+      </w:pPr>
+      <w:rPr>
+        <w:rFonts w:ascii="Courier New" w:hAnsi="Courier New" w:cs="Courier New" w:hint="default"/>
+      </w:rPr>
+    </w:lvl>
+    <w:lvl w:ilvl="2" w:tplc="04140005">
+      <w:start w:val="1"/>
+      <w:numFmt w:val="bullet"/>
+      <w:lvlText w:val=""/>
+      <w:lvlJc w:val="left"/>
+      <w:pPr>
+        <w:ind w:left="1800" w:hanging="360"/>
+      </w:pPr>
+      <w:rPr>
+        <w:rFonts w:ascii="Wingdings" w:hAnsi="Wingdings" w:hint="default"/>
+      </w:rPr>
+    </w:lvl>
+    <w:lvl w:ilvl="3" w:tplc="04140001" w:tentative="1">
+      <w:start w:val="1"/>
+      <w:numFmt w:val="bullet"/>
+      <w:lvlText w:val=""/>
+      <w:lvlJc w:val="left"/>
+      <w:pPr>
+        <w:ind w:left="2520" w:hanging="360"/>
+      </w:pPr>
+      <w:rPr>
+        <w:rFonts w:ascii="Symbol" w:hAnsi="Symbol" w:hint="default"/>
+      </w:rPr>
+    </w:lvl>
+    <w:lvl w:ilvl="4" w:tplc="04140003" w:tentative="1">
+      <w:start w:val="1"/>
+      <w:numFmt w:val="bullet"/>
+      <w:lvlText w:val="o"/>
+      <w:lvlJc w:val="left"/>
+      <w:pPr>
+        <w:ind w:left="3240" w:hanging="360"/>
+      </w:pPr>
+      <w:rPr>
+        <w:rFonts w:ascii="Courier New" w:hAnsi="Courier New" w:cs="Courier New" w:hint="default"/>
+      </w:rPr>
+    </w:lvl>
+    <w:lvl w:ilvl="5" w:tplc="04140005" w:tentative="1">
+      <w:start w:val="1"/>
+      <w:numFmt w:val="bullet"/>
+      <w:lvlText w:val=""/>
+      <w:lvlJc w:val="left"/>
+      <w:pPr>
+        <w:ind w:left="3960" w:hanging="360"/>
+      </w:pPr>
+      <w:rPr>
+        <w:rFonts w:ascii="Wingdings" w:hAnsi="Wingdings" w:hint="default"/>
+      </w:rPr>
+    </w:lvl>
+    <w:lvl w:ilvl="6" w:tplc="04140001" w:tentative="1">
+      <w:start w:val="1"/>
+      <w:numFmt w:val="bullet"/>
+      <w:lvlText w:val=""/>
+      <w:lvlJc w:val="left"/>
+      <w:pPr>
+        <w:ind w:left="4680" w:hanging="360"/>
+      </w:pPr>
+      <w:rPr>
+        <w:rFonts w:ascii="Symbol" w:hAnsi="Symbol" w:hint="default"/>
+      </w:rPr>
+    </w:lvl>
+    <w:lvl w:ilvl="7" w:tplc="04140003" w:tentative="1">
+      <w:start w:val="1"/>
+      <w:numFmt w:val="bullet"/>
+      <w:lvlText w:val="o"/>
+      <w:lvlJc w:val="left"/>
+      <w:pPr>
+        <w:ind w:left="5400" w:hanging="360"/>
+      </w:pPr>
+      <w:rPr>
+        <w:rFonts w:ascii="Courier New" w:hAnsi="Courier New" w:cs="Courier New" w:hint="default"/>
+      </w:rPr>
+    </w:lvl>
+    <w:lvl w:ilvl="8" w:tplc="04140005" w:tentative="1">
+      <w:start w:val="1"/>
+      <w:numFmt w:val="bullet"/>
+      <w:lvlText w:val=""/>
+      <w:lvlJc w:val="left"/>
+      <w:pPr>
+        <w:ind w:left="6120" w:hanging="360"/>
+      </w:pPr>
+      <w:rPr>
+        <w:rFonts w:ascii="Wingdings" w:hAnsi="Wingdings" w:hint="default"/>
+      </w:rPr>
+    </w:lvl>
+  </w:abstractNum>
+  <w:abstractNum w:abstractNumId="17" w15:restartNumberingAfterBreak="0">
     <w:nsid w:val="7E9A309A"/>
     <w:multiLevelType w:val="hybridMultilevel"/>
     <w:tmpl w:val="7A5A2E70"/>
@@ -2158,13 +3070,13 @@
     </w:lvl>
   </w:abstractNum>
   <w:num w:numId="1">
-    <w:abstractNumId w:val="14"/>
+    <w:abstractNumId w:val="17"/>
   </w:num>
   <w:num w:numId="2">
     <w:abstractNumId w:val="2"/>
   </w:num>
   <w:num w:numId="3">
-    <w:abstractNumId w:val="8"/>
+    <w:abstractNumId w:val="9"/>
   </w:num>
   <w:num w:numId="4">
     <w:abstractNumId w:val="5"/>
@@ -2173,13 +3085,13 @@
     <w:abstractNumId w:val="4"/>
   </w:num>
   <w:num w:numId="6">
-    <w:abstractNumId w:val="10"/>
+    <w:abstractNumId w:val="11"/>
   </w:num>
   <w:num w:numId="7">
     <w:abstractNumId w:val="7"/>
   </w:num>
   <w:num w:numId="8">
-    <w:abstractNumId w:val="9"/>
+    <w:abstractNumId w:val="10"/>
   </w:num>
   <w:num w:numId="9">
     <w:abstractNumId w:val="6"/>
@@ -2188,19 +3100,28 @@
     <w:abstractNumId w:val="3"/>
   </w:num>
   <w:num w:numId="11">
-    <w:abstractNumId w:val="12"/>
+    <w:abstractNumId w:val="14"/>
   </w:num>
   <w:num w:numId="12">
-    <w:abstractNumId w:val="11"/>
+    <w:abstractNumId w:val="13"/>
   </w:num>
   <w:num w:numId="13">
-    <w:abstractNumId w:val="13"/>
+    <w:abstractNumId w:val="15"/>
   </w:num>
   <w:num w:numId="14">
     <w:abstractNumId w:val="0"/>
   </w:num>
   <w:num w:numId="15">
     <w:abstractNumId w:val="1"/>
+  </w:num>
+  <w:num w:numId="16">
+    <w:abstractNumId w:val="8"/>
+  </w:num>
+  <w:num w:numId="17">
+    <w:abstractNumId w:val="12"/>
+  </w:num>
+  <w:num w:numId="18">
+    <w:abstractNumId w:val="16"/>
   </w:num>
 </w:numbering>
 </file>

</xml_diff>